<commit_message>
Updated documentation and added powerpoint slide
</commit_message>
<xml_diff>
--- a/DND/DNDCharacterSheet/doc/Documentation.docx
+++ b/DND/DNDCharacterSheet/doc/Documentation.docx
@@ -29,8 +29,6 @@
         </w:rPr>
         <w:t>s</w:t>
       </w:r>
-      <w:bookmarkStart w:id="0" w:name="_GoBack"/>
-      <w:bookmarkEnd w:id="0"/>
       <w:r>
         <w:rPr>
           <w:sz w:val="52"/>
@@ -52,7 +50,23 @@
           <w:sz w:val="24"/>
           <w:szCs w:val="24"/>
         </w:rPr>
-        <w:t>By Peter Hiesel and Ryan Costello</w:t>
+        <w:t xml:space="preserve">By Peter </w:t>
+      </w:r>
+      <w:proofErr w:type="spellStart"/>
+      <w:r>
+        <w:rPr>
+          <w:sz w:val="24"/>
+          <w:szCs w:val="24"/>
+        </w:rPr>
+        <w:t>Hiesel</w:t>
+      </w:r>
+      <w:proofErr w:type="spellEnd"/>
+      <w:r>
+        <w:rPr>
+          <w:sz w:val="24"/>
+          <w:szCs w:val="24"/>
+        </w:rPr>
+        <w:t xml:space="preserve"> and Ryan Costello</w:t>
       </w:r>
     </w:p>
     <w:p>
@@ -472,7 +486,39 @@
           <w:sz w:val="24"/>
           <w:szCs w:val="24"/>
         </w:rPr>
-        <w:t>Added: Two tables called Player_Spells and Player_Inventories. (Helped combine data from two different tables)</w:t>
+        <w:t xml:space="preserve">Added: Two tables called </w:t>
+      </w:r>
+      <w:proofErr w:type="spellStart"/>
+      <w:r>
+        <w:rPr>
+          <w:sz w:val="24"/>
+          <w:szCs w:val="24"/>
+        </w:rPr>
+        <w:t>Player_Spells</w:t>
+      </w:r>
+      <w:proofErr w:type="spellEnd"/>
+      <w:r>
+        <w:rPr>
+          <w:sz w:val="24"/>
+          <w:szCs w:val="24"/>
+        </w:rPr>
+        <w:t xml:space="preserve"> and </w:t>
+      </w:r>
+      <w:proofErr w:type="spellStart"/>
+      <w:r>
+        <w:rPr>
+          <w:sz w:val="24"/>
+          <w:szCs w:val="24"/>
+        </w:rPr>
+        <w:t>Player_Inventories</w:t>
+      </w:r>
+      <w:proofErr w:type="spellEnd"/>
+      <w:r>
+        <w:rPr>
+          <w:sz w:val="24"/>
+          <w:szCs w:val="24"/>
+        </w:rPr>
+        <w:t>. (Helped combine data from two different tables)</w:t>
       </w:r>
     </w:p>
     <w:p>
@@ -856,7 +902,15 @@
           <w:sz w:val="24"/>
           <w:szCs w:val="24"/>
         </w:rPr>
-        <w:t>View/Player_</w:t>
+        <w:t>View/</w:t>
+      </w:r>
+      <w:proofErr w:type="spellStart"/>
+      <w:r>
+        <w:rPr>
+          <w:sz w:val="24"/>
+          <w:szCs w:val="24"/>
+        </w:rPr>
+        <w:t>Player_</w:t>
       </w:r>
       <w:r>
         <w:rPr>
@@ -865,6 +919,7 @@
         </w:rPr>
         <w:t>Inventories</w:t>
       </w:r>
+      <w:proofErr w:type="spellEnd"/>
       <w:r>
         <w:rPr>
           <w:sz w:val="24"/>
@@ -948,7 +1003,23 @@
           <w:sz w:val="24"/>
           <w:szCs w:val="24"/>
         </w:rPr>
-        <w:t xml:space="preserve">View/Player_Spells/Index.erb.html – </w:t>
+        <w:t>View/</w:t>
+      </w:r>
+      <w:proofErr w:type="spellStart"/>
+      <w:r>
+        <w:rPr>
+          <w:sz w:val="24"/>
+          <w:szCs w:val="24"/>
+        </w:rPr>
+        <w:t>Player_Spells</w:t>
+      </w:r>
+      <w:proofErr w:type="spellEnd"/>
+      <w:r>
+        <w:rPr>
+          <w:sz w:val="24"/>
+          <w:szCs w:val="24"/>
+        </w:rPr>
+        <w:t xml:space="preserve">/Index.erb.html – </w:t>
       </w:r>
     </w:p>
     <w:p>
@@ -1085,7 +1156,21 @@
           <w:sz w:val="24"/>
           <w:szCs w:val="24"/>
         </w:rPr>
-        <w:t xml:space="preserve">User Acceptance Test: Selenium program was used. The team found a bug with Health Tracker. </w:t>
+        <w:t xml:space="preserve">User Acceptance Test: Selenium program was used. The team </w:t>
+      </w:r>
+      <w:r>
+        <w:rPr>
+          <w:sz w:val="24"/>
+          <w:szCs w:val="24"/>
+        </w:rPr>
+        <w:t>found a bug with Health Tracker in show player. Another bug in edit player name and when edit player name changed to blank. Also, inventory edit on item name and when edit item name changed to blank.</w:t>
+      </w:r>
+      <w:r>
+        <w:rPr>
+          <w:sz w:val="24"/>
+          <w:szCs w:val="24"/>
+        </w:rPr>
+        <w:t xml:space="preserve"> </w:t>
       </w:r>
     </w:p>
     <w:p>
@@ -1101,7 +1186,39 @@
           <w:sz w:val="24"/>
           <w:szCs w:val="24"/>
         </w:rPr>
-        <w:t>Load Testing: QA Team used Jmeter program to test the loading of our program. Everything loaded good without crashing.</w:t>
+        <w:t xml:space="preserve">Load Testing: QA Team used </w:t>
+      </w:r>
+      <w:proofErr w:type="spellStart"/>
+      <w:r>
+        <w:rPr>
+          <w:sz w:val="24"/>
+          <w:szCs w:val="24"/>
+        </w:rPr>
+        <w:t>Jmeter</w:t>
+      </w:r>
+      <w:proofErr w:type="spellEnd"/>
+      <w:r>
+        <w:rPr>
+          <w:sz w:val="24"/>
+          <w:szCs w:val="24"/>
+        </w:rPr>
+        <w:t xml:space="preserve"> program to test the loading of our program. Everything loaded </w:t>
+      </w:r>
+      <w:proofErr w:type="gramStart"/>
+      <w:r>
+        <w:rPr>
+          <w:sz w:val="24"/>
+          <w:szCs w:val="24"/>
+        </w:rPr>
+        <w:t>good</w:t>
+      </w:r>
+      <w:proofErr w:type="gramEnd"/>
+      <w:r>
+        <w:rPr>
+          <w:sz w:val="24"/>
+          <w:szCs w:val="24"/>
+        </w:rPr>
+        <w:t xml:space="preserve"> without crashing.</w:t>
       </w:r>
     </w:p>
     <w:p>
@@ -1117,7 +1234,32 @@
           <w:sz w:val="24"/>
           <w:szCs w:val="24"/>
         </w:rPr>
-        <w:t xml:space="preserve">Bottleneck Profiling: QA Team didn’t report findings on Bottleneck. We went ahead and used the Jmeter file they used for testing to find the longest load times for our pages. The View/Player/Show.erb.html or </w:t>
+        <w:t xml:space="preserve">Bottleneck Profiling: QA Team didn’t report findings on Bottleneck. We went ahead and used the </w:t>
+      </w:r>
+      <w:proofErr w:type="spellStart"/>
+      <w:r>
+        <w:rPr>
+          <w:sz w:val="24"/>
+          <w:szCs w:val="24"/>
+        </w:rPr>
+        <w:t>Jmeter</w:t>
+      </w:r>
+      <w:proofErr w:type="spellEnd"/>
+      <w:r>
+        <w:rPr>
+          <w:sz w:val="24"/>
+          <w:szCs w:val="24"/>
+        </w:rPr>
+        <w:t xml:space="preserve"> file they used for testing to find the longest load times for our pages. The View/Player/Show.erb</w:t>
+      </w:r>
+      <w:bookmarkStart w:id="0" w:name="_GoBack"/>
+      <w:bookmarkEnd w:id="0"/>
+      <w:r>
+        <w:rPr>
+          <w:sz w:val="24"/>
+          <w:szCs w:val="24"/>
+        </w:rPr>
+        <w:t xml:space="preserve">.html or </w:t>
       </w:r>
       <w:hyperlink r:id="rId10" w:history="1">
         <w:r>
@@ -1139,6 +1281,55 @@
     </w:p>
     <w:p>
       <w:pPr>
+        <w:ind w:left="720"/>
+        <w:rPr>
+          <w:sz w:val="24"/>
+          <w:szCs w:val="24"/>
+        </w:rPr>
+      </w:pPr>
+      <w:r>
+        <w:rPr>
+          <w:sz w:val="24"/>
+          <w:szCs w:val="24"/>
+        </w:rPr>
+        <w:lastRenderedPageBreak/>
+        <w:t xml:space="preserve">Results: All bugs, bottlenecks were fixed and improved upon completion. Also references to actual data found in </w:t>
+      </w:r>
+      <w:proofErr w:type="spellStart"/>
+      <w:r>
+        <w:rPr>
+          <w:sz w:val="24"/>
+          <w:szCs w:val="24"/>
+        </w:rPr>
+        <w:t>DnD</w:t>
+      </w:r>
+      <w:proofErr w:type="spellEnd"/>
+      <w:r>
+        <w:rPr>
+          <w:sz w:val="24"/>
+          <w:szCs w:val="24"/>
+        </w:rPr>
+        <w:t xml:space="preserve"> Final Power </w:t>
+      </w:r>
+      <w:proofErr w:type="gramStart"/>
+      <w:r>
+        <w:rPr>
+          <w:sz w:val="24"/>
+          <w:szCs w:val="24"/>
+        </w:rPr>
+        <w:t>point  presentation</w:t>
+      </w:r>
+      <w:proofErr w:type="gramEnd"/>
+      <w:r>
+        <w:rPr>
+          <w:sz w:val="24"/>
+          <w:szCs w:val="24"/>
+        </w:rPr>
+        <w:t xml:space="preserve"> located in the same directory as this document.</w:t>
+      </w:r>
+    </w:p>
+    <w:p>
+      <w:pPr>
         <w:rPr>
           <w:b/>
           <w:sz w:val="32"/>
@@ -1184,7 +1375,6 @@
           <w:sz w:val="32"/>
           <w:szCs w:val="32"/>
         </w:rPr>
-        <w:lastRenderedPageBreak/>
         <w:t xml:space="preserve">Special Thanks to: </w:t>
       </w:r>
     </w:p>
@@ -1229,7 +1419,23 @@
           <w:sz w:val="24"/>
           <w:szCs w:val="24"/>
         </w:rPr>
-        <w:t>, whom helped guide us</w:t>
+        <w:t xml:space="preserve">, </w:t>
+      </w:r>
+      <w:proofErr w:type="gramStart"/>
+      <w:r>
+        <w:rPr>
+          <w:sz w:val="24"/>
+          <w:szCs w:val="24"/>
+        </w:rPr>
+        <w:t>whom</w:t>
+      </w:r>
+      <w:proofErr w:type="gramEnd"/>
+      <w:r>
+        <w:rPr>
+          <w:sz w:val="24"/>
+          <w:szCs w:val="24"/>
+        </w:rPr>
+        <w:t xml:space="preserve"> helped guide us</w:t>
       </w:r>
       <w:r>
         <w:rPr>

</xml_diff>